<commit_message>
vista de vue generada y ya configurado el protocolo de CORS para poder hacer peticiones
</commit_message>
<xml_diff>
--- a/PROYECTO TIENDA.docx
+++ b/PROYECTO TIENDA.docx
@@ -52,13 +52,21 @@
         </w:numPr>
         <w:rPr>
           <w:rFonts w:ascii="Times New Roman" w:hAnsi="Times New Roman" w:cs="Times New Roman"/>
-        </w:rPr>
-      </w:pPr>
-      <w:r>
-        <w:rPr>
-          <w:rFonts w:ascii="Times New Roman" w:hAnsi="Times New Roman" w:cs="Times New Roman"/>
-        </w:rPr>
-        <w:t xml:space="preserve"> Ventas</w:t>
+          <w:highlight w:val="yellow"/>
+        </w:rPr>
+      </w:pPr>
+      <w:r>
+        <w:rPr>
+          <w:rFonts w:ascii="Times New Roman" w:hAnsi="Times New Roman" w:cs="Times New Roman"/>
+        </w:rPr>
+        <w:t xml:space="preserve"> </w:t>
+      </w:r>
+      <w:r>
+        <w:rPr>
+          <w:rFonts w:ascii="Times New Roman" w:hAnsi="Times New Roman" w:cs="Times New Roman"/>
+          <w:highlight w:val="yellow"/>
+        </w:rPr>
+        <w:t>Ventas</w:t>
       </w:r>
     </w:p>
     <w:p>
@@ -96,11 +104,13 @@
         </w:numPr>
         <w:rPr>
           <w:rFonts w:ascii="Times New Roman" w:hAnsi="Times New Roman" w:cs="Times New Roman"/>
-        </w:rPr>
-      </w:pPr>
-      <w:r>
-        <w:rPr>
-          <w:rFonts w:ascii="Times New Roman" w:hAnsi="Times New Roman" w:cs="Times New Roman"/>
+          <w:highlight w:val="yellow"/>
+        </w:rPr>
+      </w:pPr>
+      <w:r>
+        <w:rPr>
+          <w:rFonts w:ascii="Times New Roman" w:hAnsi="Times New Roman" w:cs="Times New Roman"/>
+          <w:highlight w:val="yellow"/>
         </w:rPr>
         <w:t>Reserva de pedidos</w:t>
       </w:r>
@@ -114,11 +124,13 @@
         </w:numPr>
         <w:rPr>
           <w:rFonts w:ascii="Times New Roman" w:hAnsi="Times New Roman" w:cs="Times New Roman"/>
-        </w:rPr>
-      </w:pPr>
-      <w:r>
-        <w:rPr>
-          <w:rFonts w:ascii="Times New Roman" w:hAnsi="Times New Roman" w:cs="Times New Roman"/>
+          <w:highlight w:val="yellow"/>
+        </w:rPr>
+      </w:pPr>
+      <w:r>
+        <w:rPr>
+          <w:rFonts w:ascii="Times New Roman" w:hAnsi="Times New Roman" w:cs="Times New Roman"/>
+          <w:highlight w:val="yellow"/>
         </w:rPr>
         <w:t>Pago contra entrega</w:t>
       </w:r>
@@ -140,21 +152,7 @@
           <w:rFonts w:ascii="Times New Roman" w:hAnsi="Times New Roman" w:cs="Times New Roman"/>
           <w:highlight w:val="yellow"/>
         </w:rPr>
-        <w:t xml:space="preserve">Mostrar </w:t>
-      </w:r>
-      <w:r>
-        <w:rPr>
-          <w:rFonts w:ascii="Times New Roman" w:hAnsi="Times New Roman" w:cs="Times New Roman"/>
-          <w:highlight w:val="yellow"/>
-        </w:rPr>
-        <w:t>catálogo</w:t>
-      </w:r>
-      <w:r>
-        <w:rPr>
-          <w:rFonts w:ascii="Times New Roman" w:hAnsi="Times New Roman" w:cs="Times New Roman"/>
-          <w:highlight w:val="yellow"/>
-        </w:rPr>
-        <w:t xml:space="preserve"> de productos con </w:t>
+        <w:t xml:space="preserve">Mostrar catálogo de productos con </w:t>
       </w:r>
       <w:proofErr w:type="spellStart"/>
       <w:proofErr w:type="gramStart"/>
@@ -184,11 +182,13 @@
         </w:numPr>
         <w:rPr>
           <w:rFonts w:ascii="Times New Roman" w:hAnsi="Times New Roman" w:cs="Times New Roman"/>
-        </w:rPr>
-      </w:pPr>
-      <w:r>
-        <w:rPr>
-          <w:rFonts w:ascii="Times New Roman" w:hAnsi="Times New Roman" w:cs="Times New Roman"/>
+          <w:highlight w:val="yellow"/>
+        </w:rPr>
+      </w:pPr>
+      <w:r>
+        <w:rPr>
+          <w:rFonts w:ascii="Times New Roman" w:hAnsi="Times New Roman" w:cs="Times New Roman"/>
+          <w:highlight w:val="yellow"/>
         </w:rPr>
         <w:t>Controlar cantidades vendidas contra existencias</w:t>
       </w:r>
@@ -207,6 +207,7 @@
       <w:r>
         <w:rPr>
           <w:rFonts w:ascii="Times New Roman" w:hAnsi="Times New Roman" w:cs="Times New Roman"/>
+          <w:highlight w:val="yellow"/>
         </w:rPr>
         <w:t>Adicionar, renovar eliminar o modificar productos</w:t>
       </w:r>
@@ -220,11 +221,13 @@
         </w:numPr>
         <w:rPr>
           <w:rFonts w:ascii="Times New Roman" w:hAnsi="Times New Roman" w:cs="Times New Roman"/>
-        </w:rPr>
-      </w:pPr>
-      <w:r>
-        <w:rPr>
-          <w:rFonts w:ascii="Times New Roman" w:hAnsi="Times New Roman" w:cs="Times New Roman"/>
+          <w:highlight w:val="yellow"/>
+        </w:rPr>
+      </w:pPr>
+      <w:r>
+        <w:rPr>
+          <w:rFonts w:ascii="Times New Roman" w:hAnsi="Times New Roman" w:cs="Times New Roman"/>
+          <w:highlight w:val="yellow"/>
         </w:rPr>
         <w:t>Permite crear cuentas crédito a clientes (fiar).</w:t>
       </w:r>
@@ -262,31 +265,7 @@
         <w:rPr>
           <w:rFonts w:ascii="Times New Roman" w:hAnsi="Times New Roman" w:cs="Times New Roman"/>
         </w:rPr>
-        <w:t xml:space="preserve">Mostrar productos </w:t>
-      </w:r>
-      <w:r>
-        <w:rPr>
-          <w:rFonts w:ascii="Times New Roman" w:hAnsi="Times New Roman" w:cs="Times New Roman"/>
-        </w:rPr>
-        <w:t>más</w:t>
-      </w:r>
-      <w:r>
-        <w:rPr>
-          <w:rFonts w:ascii="Times New Roman" w:hAnsi="Times New Roman" w:cs="Times New Roman"/>
-        </w:rPr>
-        <w:t xml:space="preserve"> vendidos, menos vendidos y</w:t>
-      </w:r>
-      <w:r>
-        <w:rPr>
-          <w:rFonts w:ascii="Times New Roman" w:hAnsi="Times New Roman" w:cs="Times New Roman"/>
-        </w:rPr>
-        <w:t xml:space="preserve"> C</w:t>
-      </w:r>
-      <w:r>
-        <w:rPr>
-          <w:rFonts w:ascii="Times New Roman" w:hAnsi="Times New Roman" w:cs="Times New Roman"/>
-        </w:rPr>
-        <w:t>uentas por cobrar(fiado)</w:t>
+        <w:t>Mostrar productos más vendidos, menos vendidos y Cuentas por cobrar(fiado)</w:t>
       </w:r>
     </w:p>
     <w:p>
@@ -331,6 +310,7 @@
       <w:r>
         <w:rPr>
           <w:rFonts w:ascii="Times New Roman" w:hAnsi="Times New Roman" w:cs="Times New Roman"/>
+          <w:highlight w:val="yellow"/>
         </w:rPr>
         <w:t>Categorías:</w:t>
       </w:r>
@@ -356,19 +336,49 @@
     <w:p>
       <w:pPr>
         <w:pStyle w:val="Prrafodelista"/>
-        <w:numPr>
-          <w:ilvl w:val="0"/>
-          <w:numId w:val="5"/>
-        </w:numPr>
-        <w:rPr>
-          <w:rFonts w:ascii="Times New Roman" w:hAnsi="Times New Roman" w:cs="Times New Roman"/>
-        </w:rPr>
-      </w:pPr>
-      <w:r>
-        <w:rPr>
-          <w:rFonts w:ascii="Times New Roman" w:hAnsi="Times New Roman" w:cs="Times New Roman"/>
-        </w:rPr>
-        <w:t>Permite traer las categorías existentes</w:t>
+        <w:rPr>
+          <w:rFonts w:ascii="Times New Roman" w:hAnsi="Times New Roman" w:cs="Times New Roman"/>
+        </w:rPr>
+      </w:pPr>
+      <w:r>
+        <w:rPr>
+          <w:rFonts w:ascii="Times New Roman" w:hAnsi="Times New Roman" w:cs="Times New Roman"/>
+        </w:rPr>
+        <w:drawing>
+          <wp:inline distT="0" distB="0" distL="0" distR="0" wp14:anchorId="7534E658" wp14:editId="27ACF291">
+            <wp:extent cx="2224901" cy="2240280"/>
+            <wp:effectExtent l="0" t="0" r="4445" b="7620"/>
+            <wp:docPr id="1306285862" name="Imagen 1"/>
+            <wp:cNvGraphicFramePr>
+              <a:graphicFrameLocks xmlns:a="http://schemas.openxmlformats.org/drawingml/2006/main" noChangeAspect="1"/>
+            </wp:cNvGraphicFramePr>
+            <a:graphic xmlns:a="http://schemas.openxmlformats.org/drawingml/2006/main">
+              <a:graphicData uri="http://schemas.openxmlformats.org/drawingml/2006/picture">
+                <pic:pic xmlns:pic="http://schemas.openxmlformats.org/drawingml/2006/picture">
+                  <pic:nvPicPr>
+                    <pic:cNvPr id="1306285862" name=""/>
+                    <pic:cNvPicPr/>
+                  </pic:nvPicPr>
+                  <pic:blipFill>
+                    <a:blip r:embed="rId5"/>
+                    <a:stretch>
+                      <a:fillRect/>
+                    </a:stretch>
+                  </pic:blipFill>
+                  <pic:spPr>
+                    <a:xfrm>
+                      <a:off x="0" y="0"/>
+                      <a:ext cx="2235648" cy="2251102"/>
+                    </a:xfrm>
+                    <a:prstGeom prst="rect">
+                      <a:avLst/>
+                    </a:prstGeom>
+                  </pic:spPr>
+                </pic:pic>
+              </a:graphicData>
+            </a:graphic>
+          </wp:inline>
+        </w:drawing>
       </w:r>
     </w:p>
     <w:p>
@@ -386,18 +396,340 @@
         <w:rPr>
           <w:rFonts w:ascii="Times New Roman" w:hAnsi="Times New Roman" w:cs="Times New Roman"/>
         </w:rPr>
+        <w:t>Permite traer las categorías existentes</w:t>
+      </w:r>
+    </w:p>
+    <w:p>
+      <w:pPr>
+        <w:pStyle w:val="Prrafodelista"/>
+        <w:rPr>
+          <w:rFonts w:ascii="Times New Roman" w:hAnsi="Times New Roman" w:cs="Times New Roman"/>
+        </w:rPr>
+      </w:pPr>
+      <w:r>
+        <w:rPr>
+          <w:rFonts w:ascii="Times New Roman" w:hAnsi="Times New Roman" w:cs="Times New Roman"/>
+        </w:rPr>
+        <w:drawing>
+          <wp:inline distT="0" distB="0" distL="0" distR="0" wp14:anchorId="2752802A" wp14:editId="2C183C3E">
+            <wp:extent cx="2292350" cy="2267562"/>
+            <wp:effectExtent l="0" t="0" r="0" b="0"/>
+            <wp:docPr id="71139013" name="Imagen 1"/>
+            <wp:cNvGraphicFramePr>
+              <a:graphicFrameLocks xmlns:a="http://schemas.openxmlformats.org/drawingml/2006/main" noChangeAspect="1"/>
+            </wp:cNvGraphicFramePr>
+            <a:graphic xmlns:a="http://schemas.openxmlformats.org/drawingml/2006/main">
+              <a:graphicData uri="http://schemas.openxmlformats.org/drawingml/2006/picture">
+                <pic:pic xmlns:pic="http://schemas.openxmlformats.org/drawingml/2006/picture">
+                  <pic:nvPicPr>
+                    <pic:cNvPr id="71139013" name=""/>
+                    <pic:cNvPicPr/>
+                  </pic:nvPicPr>
+                  <pic:blipFill>
+                    <a:blip r:embed="rId6"/>
+                    <a:stretch>
+                      <a:fillRect/>
+                    </a:stretch>
+                  </pic:blipFill>
+                  <pic:spPr>
+                    <a:xfrm>
+                      <a:off x="0" y="0"/>
+                      <a:ext cx="2303645" cy="2278735"/>
+                    </a:xfrm>
+                    <a:prstGeom prst="rect">
+                      <a:avLst/>
+                    </a:prstGeom>
+                  </pic:spPr>
+                </pic:pic>
+              </a:graphicData>
+            </a:graphic>
+          </wp:inline>
+        </w:drawing>
+      </w:r>
+    </w:p>
+    <w:p>
+      <w:pPr>
+        <w:pStyle w:val="Prrafodelista"/>
+        <w:numPr>
+          <w:ilvl w:val="0"/>
+          <w:numId w:val="5"/>
+        </w:numPr>
+        <w:rPr>
+          <w:rFonts w:ascii="Times New Roman" w:hAnsi="Times New Roman" w:cs="Times New Roman"/>
+        </w:rPr>
+      </w:pPr>
+      <w:r>
+        <w:rPr>
+          <w:rFonts w:ascii="Times New Roman" w:hAnsi="Times New Roman" w:cs="Times New Roman"/>
+        </w:rPr>
         <w:t>Permite eliminar una categoría</w:t>
       </w:r>
     </w:p>
     <w:p>
       <w:pPr>
-        <w:rPr>
-          <w:rFonts w:ascii="Times New Roman" w:hAnsi="Times New Roman" w:cs="Times New Roman"/>
-        </w:rPr>
-      </w:pPr>
-      <w:r>
-        <w:rPr>
-          <w:rFonts w:ascii="Times New Roman" w:hAnsi="Times New Roman" w:cs="Times New Roman"/>
+        <w:pStyle w:val="Prrafodelista"/>
+        <w:rPr>
+          <w:rFonts w:ascii="Times New Roman" w:hAnsi="Times New Roman" w:cs="Times New Roman"/>
+        </w:rPr>
+      </w:pPr>
+      <w:r>
+        <w:rPr>
+          <w:rFonts w:ascii="Times New Roman" w:hAnsi="Times New Roman" w:cs="Times New Roman"/>
+        </w:rPr>
+        <w:lastRenderedPageBreak/>
+        <w:drawing>
+          <wp:inline distT="0" distB="0" distL="0" distR="0" wp14:anchorId="6979DE0F" wp14:editId="285A2B2B">
+            <wp:extent cx="2774253" cy="3073633"/>
+            <wp:effectExtent l="0" t="0" r="7620" b="0"/>
+            <wp:docPr id="54044596" name="Imagen 1"/>
+            <wp:cNvGraphicFramePr>
+              <a:graphicFrameLocks xmlns:a="http://schemas.openxmlformats.org/drawingml/2006/main" noChangeAspect="1"/>
+            </wp:cNvGraphicFramePr>
+            <a:graphic xmlns:a="http://schemas.openxmlformats.org/drawingml/2006/main">
+              <a:graphicData uri="http://schemas.openxmlformats.org/drawingml/2006/picture">
+                <pic:pic xmlns:pic="http://schemas.openxmlformats.org/drawingml/2006/picture">
+                  <pic:nvPicPr>
+                    <pic:cNvPr id="54044596" name=""/>
+                    <pic:cNvPicPr/>
+                  </pic:nvPicPr>
+                  <pic:blipFill>
+                    <a:blip r:embed="rId7"/>
+                    <a:stretch>
+                      <a:fillRect/>
+                    </a:stretch>
+                  </pic:blipFill>
+                  <pic:spPr>
+                    <a:xfrm>
+                      <a:off x="0" y="0"/>
+                      <a:ext cx="2778859" cy="3078736"/>
+                    </a:xfrm>
+                    <a:prstGeom prst="rect">
+                      <a:avLst/>
+                    </a:prstGeom>
+                  </pic:spPr>
+                </pic:pic>
+              </a:graphicData>
+            </a:graphic>
+          </wp:inline>
+        </w:drawing>
+      </w:r>
+    </w:p>
+    <w:p>
+      <w:pPr>
+        <w:rPr>
+          <w:rFonts w:ascii="Times New Roman" w:hAnsi="Times New Roman" w:cs="Times New Roman"/>
+        </w:rPr>
+      </w:pPr>
+      <w:r>
+        <w:rPr>
+          <w:rFonts w:ascii="Times New Roman" w:hAnsi="Times New Roman" w:cs="Times New Roman"/>
+        </w:rPr>
+        <w:t>Las categorías que se deben crear son:</w:t>
+      </w:r>
+    </w:p>
+    <w:p>
+      <w:pPr>
+        <w:pStyle w:val="Prrafodelista"/>
+        <w:numPr>
+          <w:ilvl w:val="0"/>
+          <w:numId w:val="9"/>
+        </w:numPr>
+        <w:rPr>
+          <w:rFonts w:ascii="Times New Roman" w:hAnsi="Times New Roman" w:cs="Times New Roman"/>
+        </w:rPr>
+      </w:pPr>
+      <w:r>
+        <w:rPr>
+          <w:rFonts w:ascii="Times New Roman" w:hAnsi="Times New Roman" w:cs="Times New Roman"/>
+        </w:rPr>
+        <w:t>Aseo</w:t>
+      </w:r>
+    </w:p>
+    <w:p>
+      <w:pPr>
+        <w:pStyle w:val="Prrafodelista"/>
+        <w:numPr>
+          <w:ilvl w:val="0"/>
+          <w:numId w:val="9"/>
+        </w:numPr>
+        <w:rPr>
+          <w:rFonts w:ascii="Times New Roman" w:hAnsi="Times New Roman" w:cs="Times New Roman"/>
+        </w:rPr>
+      </w:pPr>
+      <w:r>
+        <w:rPr>
+          <w:rFonts w:ascii="Times New Roman" w:hAnsi="Times New Roman" w:cs="Times New Roman"/>
+        </w:rPr>
+        <w:t>Frutas y verduras</w:t>
+      </w:r>
+    </w:p>
+    <w:p>
+      <w:pPr>
+        <w:pStyle w:val="Prrafodelista"/>
+        <w:numPr>
+          <w:ilvl w:val="0"/>
+          <w:numId w:val="9"/>
+        </w:numPr>
+        <w:rPr>
+          <w:rFonts w:ascii="Times New Roman" w:hAnsi="Times New Roman" w:cs="Times New Roman"/>
+        </w:rPr>
+      </w:pPr>
+      <w:r>
+        <w:rPr>
+          <w:rFonts w:ascii="Times New Roman" w:hAnsi="Times New Roman" w:cs="Times New Roman"/>
+        </w:rPr>
+        <w:t>Carnes</w:t>
+      </w:r>
+    </w:p>
+    <w:p>
+      <w:pPr>
+        <w:pStyle w:val="Prrafodelista"/>
+        <w:numPr>
+          <w:ilvl w:val="0"/>
+          <w:numId w:val="9"/>
+        </w:numPr>
+        <w:rPr>
+          <w:rFonts w:ascii="Times New Roman" w:hAnsi="Times New Roman" w:cs="Times New Roman"/>
+        </w:rPr>
+      </w:pPr>
+      <w:r>
+        <w:rPr>
+          <w:rFonts w:ascii="Times New Roman" w:hAnsi="Times New Roman" w:cs="Times New Roman"/>
+        </w:rPr>
+        <w:t>Lácteos y refrigerados</w:t>
+      </w:r>
+    </w:p>
+    <w:p>
+      <w:pPr>
+        <w:pStyle w:val="Prrafodelista"/>
+        <w:numPr>
+          <w:ilvl w:val="0"/>
+          <w:numId w:val="9"/>
+        </w:numPr>
+        <w:rPr>
+          <w:rFonts w:ascii="Times New Roman" w:hAnsi="Times New Roman" w:cs="Times New Roman"/>
+        </w:rPr>
+      </w:pPr>
+      <w:r>
+        <w:rPr>
+          <w:rFonts w:ascii="Times New Roman" w:hAnsi="Times New Roman" w:cs="Times New Roman"/>
+        </w:rPr>
+        <w:t>Despensa</w:t>
+      </w:r>
+    </w:p>
+    <w:p>
+      <w:pPr>
+        <w:pStyle w:val="Prrafodelista"/>
+        <w:numPr>
+          <w:ilvl w:val="0"/>
+          <w:numId w:val="9"/>
+        </w:numPr>
+        <w:rPr>
+          <w:rFonts w:ascii="Times New Roman" w:hAnsi="Times New Roman" w:cs="Times New Roman"/>
+        </w:rPr>
+      </w:pPr>
+      <w:r>
+        <w:rPr>
+          <w:rFonts w:ascii="Times New Roman" w:hAnsi="Times New Roman" w:cs="Times New Roman"/>
+        </w:rPr>
+        <w:t>Bebidas y pasabocas</w:t>
+      </w:r>
+    </w:p>
+    <w:p>
+      <w:pPr>
+        <w:pStyle w:val="Prrafodelista"/>
+        <w:numPr>
+          <w:ilvl w:val="0"/>
+          <w:numId w:val="9"/>
+        </w:numPr>
+        <w:rPr>
+          <w:rFonts w:ascii="Times New Roman" w:hAnsi="Times New Roman" w:cs="Times New Roman"/>
+        </w:rPr>
+      </w:pPr>
+      <w:r>
+        <w:rPr>
+          <w:rFonts w:ascii="Times New Roman" w:hAnsi="Times New Roman" w:cs="Times New Roman"/>
+        </w:rPr>
+        <w:t>Dulces</w:t>
+      </w:r>
+    </w:p>
+    <w:p>
+      <w:pPr>
+        <w:pStyle w:val="Prrafodelista"/>
+        <w:numPr>
+          <w:ilvl w:val="0"/>
+          <w:numId w:val="9"/>
+        </w:numPr>
+        <w:rPr>
+          <w:rFonts w:ascii="Times New Roman" w:hAnsi="Times New Roman" w:cs="Times New Roman"/>
+        </w:rPr>
+      </w:pPr>
+      <w:r>
+        <w:rPr>
+          <w:rFonts w:ascii="Times New Roman" w:hAnsi="Times New Roman" w:cs="Times New Roman"/>
+        </w:rPr>
+        <w:t>Cuidado personal</w:t>
+      </w:r>
+    </w:p>
+    <w:p>
+      <w:pPr>
+        <w:ind w:left="360"/>
+        <w:jc w:val="both"/>
+        <w:rPr>
+          <w:rFonts w:ascii="Times New Roman" w:hAnsi="Times New Roman" w:cs="Times New Roman"/>
+        </w:rPr>
+      </w:pPr>
+      <w:r>
+        <w:rPr>
+          <w:rFonts w:ascii="Times New Roman" w:hAnsi="Times New Roman" w:cs="Times New Roman"/>
+        </w:rPr>
+        <w:drawing>
+          <wp:inline distT="0" distB="0" distL="0" distR="0" wp14:anchorId="398D8AFB" wp14:editId="061983D2">
+            <wp:extent cx="2581635" cy="2486372"/>
+            <wp:effectExtent l="0" t="0" r="9525" b="9525"/>
+            <wp:docPr id="728730920" name="Imagen 1"/>
+            <wp:cNvGraphicFramePr>
+              <a:graphicFrameLocks xmlns:a="http://schemas.openxmlformats.org/drawingml/2006/main" noChangeAspect="1"/>
+            </wp:cNvGraphicFramePr>
+            <a:graphic xmlns:a="http://schemas.openxmlformats.org/drawingml/2006/main">
+              <a:graphicData uri="http://schemas.openxmlformats.org/drawingml/2006/picture">
+                <pic:pic xmlns:pic="http://schemas.openxmlformats.org/drawingml/2006/picture">
+                  <pic:nvPicPr>
+                    <pic:cNvPr id="728730920" name=""/>
+                    <pic:cNvPicPr/>
+                  </pic:nvPicPr>
+                  <pic:blipFill>
+                    <a:blip r:embed="rId8"/>
+                    <a:stretch>
+                      <a:fillRect/>
+                    </a:stretch>
+                  </pic:blipFill>
+                  <pic:spPr>
+                    <a:xfrm>
+                      <a:off x="0" y="0"/>
+                      <a:ext cx="2581635" cy="2486372"/>
+                    </a:xfrm>
+                    <a:prstGeom prst="rect">
+                      <a:avLst/>
+                    </a:prstGeom>
+                  </pic:spPr>
+                </pic:pic>
+              </a:graphicData>
+            </a:graphic>
+          </wp:inline>
+        </w:drawing>
+      </w:r>
+    </w:p>
+    <w:p>
+      <w:pPr>
+        <w:rPr>
+          <w:rFonts w:ascii="Times New Roman" w:hAnsi="Times New Roman" w:cs="Times New Roman"/>
+        </w:rPr>
+      </w:pPr>
+      <w:r>
+        <w:rPr>
+          <w:rFonts w:ascii="Times New Roman" w:hAnsi="Times New Roman" w:cs="Times New Roman"/>
+          <w:highlight w:val="yellow"/>
         </w:rPr>
         <w:t>Productos:</w:t>
       </w:r>
@@ -417,7 +749,27 @@
         <w:rPr>
           <w:rFonts w:ascii="Times New Roman" w:hAnsi="Times New Roman" w:cs="Times New Roman"/>
         </w:rPr>
-        <w:t>Permite traer los productos de acuerdo con la categoría en la que se encuentren</w:t>
+        <w:t xml:space="preserve">Permite traer los productos de acuerdo con la categoría en la que se </w:t>
+      </w:r>
+      <w:proofErr w:type="gramStart"/>
+      <w:r>
+        <w:rPr>
+          <w:rFonts w:ascii="Times New Roman" w:hAnsi="Times New Roman" w:cs="Times New Roman"/>
+        </w:rPr>
+        <w:t>encuentren</w:t>
+      </w:r>
+      <w:r>
+        <w:rPr>
+          <w:rFonts w:ascii="Times New Roman" w:hAnsi="Times New Roman" w:cs="Times New Roman"/>
+        </w:rPr>
+        <w:t>(</w:t>
+      </w:r>
+      <w:proofErr w:type="gramEnd"/>
+      <w:r>
+        <w:rPr>
+          <w:rFonts w:ascii="Times New Roman" w:hAnsi="Times New Roman" w:cs="Times New Roman"/>
+        </w:rPr>
+        <w:t>ESPECIFICAR CATEOGORIA PARA TRAER LOS PRODUCTOS)</w:t>
       </w:r>
     </w:p>
     <w:p>
@@ -435,6 +787,7 @@
         <w:rPr>
           <w:rFonts w:ascii="Times New Roman" w:hAnsi="Times New Roman" w:cs="Times New Roman"/>
         </w:rPr>
+        <w:lastRenderedPageBreak/>
         <w:t>Permite crear un producto y asignarlo a una categoría especifica</w:t>
       </w:r>
     </w:p>
@@ -483,6 +836,7 @@
       <w:r>
         <w:rPr>
           <w:rFonts w:ascii="Times New Roman" w:hAnsi="Times New Roman" w:cs="Times New Roman"/>
+          <w:highlight w:val="yellow"/>
         </w:rPr>
         <w:t>Clientes:</w:t>
       </w:r>
@@ -540,6 +894,7 @@
       <w:r>
         <w:rPr>
           <w:rFonts w:ascii="Times New Roman" w:hAnsi="Times New Roman" w:cs="Times New Roman"/>
+          <w:highlight w:val="yellow"/>
         </w:rPr>
         <w:t>Ventas:</w:t>
       </w:r>
@@ -571,8 +926,15 @@
       <w:r>
         <w:rPr>
           <w:rFonts w:ascii="Times New Roman" w:hAnsi="Times New Roman" w:cs="Times New Roman"/>
-        </w:rPr>
-        <w:t xml:space="preserve">Recordar: </w:t>
+          <w:highlight w:val="yellow"/>
+        </w:rPr>
+        <w:t>Recordar:</w:t>
+      </w:r>
+      <w:r>
+        <w:rPr>
+          <w:rFonts w:ascii="Times New Roman" w:hAnsi="Times New Roman" w:cs="Times New Roman"/>
+        </w:rPr>
+        <w:t xml:space="preserve"> </w:t>
       </w:r>
     </w:p>
     <w:p>
@@ -1506,6 +1868,92 @@
       <w:rPr>
         <w:rFonts w:ascii="Wingdings" w:hAnsi="Wingdings" w:hint="default"/>
       </w:rPr>
+    </w:lvl>
+  </w:abstractNum>
+  <w:abstractNum w:abstractNumId="8" w15:restartNumberingAfterBreak="0">
+    <w:nsid w:val="7E501BCB"/>
+    <w:multiLevelType w:val="hybridMultilevel"/>
+    <w:tmpl w:val="D0664DFE"/>
+    <w:lvl w:ilvl="0" w:tplc="240A000F">
+      <w:start w:val="1"/>
+      <w:numFmt w:val="decimal"/>
+      <w:lvlText w:val="%1."/>
+      <w:lvlJc w:val="left"/>
+      <w:pPr>
+        <w:ind w:left="720" w:hanging="360"/>
+      </w:pPr>
+    </w:lvl>
+    <w:lvl w:ilvl="1" w:tplc="240A0019" w:tentative="1">
+      <w:start w:val="1"/>
+      <w:numFmt w:val="lowerLetter"/>
+      <w:lvlText w:val="%2."/>
+      <w:lvlJc w:val="left"/>
+      <w:pPr>
+        <w:ind w:left="1440" w:hanging="360"/>
+      </w:pPr>
+    </w:lvl>
+    <w:lvl w:ilvl="2" w:tplc="240A001B" w:tentative="1">
+      <w:start w:val="1"/>
+      <w:numFmt w:val="lowerRoman"/>
+      <w:lvlText w:val="%3."/>
+      <w:lvlJc w:val="right"/>
+      <w:pPr>
+        <w:ind w:left="2160" w:hanging="180"/>
+      </w:pPr>
+    </w:lvl>
+    <w:lvl w:ilvl="3" w:tplc="240A000F" w:tentative="1">
+      <w:start w:val="1"/>
+      <w:numFmt w:val="decimal"/>
+      <w:lvlText w:val="%4."/>
+      <w:lvlJc w:val="left"/>
+      <w:pPr>
+        <w:ind w:left="2880" w:hanging="360"/>
+      </w:pPr>
+    </w:lvl>
+    <w:lvl w:ilvl="4" w:tplc="240A0019" w:tentative="1">
+      <w:start w:val="1"/>
+      <w:numFmt w:val="lowerLetter"/>
+      <w:lvlText w:val="%5."/>
+      <w:lvlJc w:val="left"/>
+      <w:pPr>
+        <w:ind w:left="3600" w:hanging="360"/>
+      </w:pPr>
+    </w:lvl>
+    <w:lvl w:ilvl="5" w:tplc="240A001B" w:tentative="1">
+      <w:start w:val="1"/>
+      <w:numFmt w:val="lowerRoman"/>
+      <w:lvlText w:val="%6."/>
+      <w:lvlJc w:val="right"/>
+      <w:pPr>
+        <w:ind w:left="4320" w:hanging="180"/>
+      </w:pPr>
+    </w:lvl>
+    <w:lvl w:ilvl="6" w:tplc="240A000F" w:tentative="1">
+      <w:start w:val="1"/>
+      <w:numFmt w:val="decimal"/>
+      <w:lvlText w:val="%7."/>
+      <w:lvlJc w:val="left"/>
+      <w:pPr>
+        <w:ind w:left="5040" w:hanging="360"/>
+      </w:pPr>
+    </w:lvl>
+    <w:lvl w:ilvl="7" w:tplc="240A0019" w:tentative="1">
+      <w:start w:val="1"/>
+      <w:numFmt w:val="lowerLetter"/>
+      <w:lvlText w:val="%8."/>
+      <w:lvlJc w:val="left"/>
+      <w:pPr>
+        <w:ind w:left="5760" w:hanging="360"/>
+      </w:pPr>
+    </w:lvl>
+    <w:lvl w:ilvl="8" w:tplc="240A001B" w:tentative="1">
+      <w:start w:val="1"/>
+      <w:numFmt w:val="lowerRoman"/>
+      <w:lvlText w:val="%9."/>
+      <w:lvlJc w:val="right"/>
+      <w:pPr>
+        <w:ind w:left="6480" w:hanging="180"/>
+      </w:pPr>
     </w:lvl>
   </w:abstractNum>
   <w:num w:numId="1" w16cid:durableId="288052190">
@@ -1531,6 +1979,9 @@
   </w:num>
   <w:num w:numId="8" w16cid:durableId="1991513772">
     <w:abstractNumId w:val="6"/>
+  </w:num>
+  <w:num w:numId="9" w16cid:durableId="668407288">
+    <w:abstractNumId w:val="8"/>
   </w:num>
 </w:numbering>
 </file>
@@ -2138,6 +2589,7 @@
   <w:style w:type="character" w:default="1" w:styleId="Fuentedeprrafopredeter">
     <w:name w:val="Default Paragraph Font"/>
     <w:uiPriority w:val="1"/>
+    <w:semiHidden/>
     <w:unhideWhenUsed/>
   </w:style>
   <w:style w:type="table" w:default="1" w:styleId="Tablanormal">

</xml_diff>